<commit_message>
Finished notes for class on September 24, 2019
</commit_message>
<xml_diff>
--- a/CoreDocuments/SOC5800_2019_Fall_Syllabus_Draft_2019-08-03_v01.docx
+++ b/CoreDocuments/SOC5800_2019_Fall_Syllabus_Draft_2019-08-03_v01.docx
@@ -89,7 +89,21 @@
         <w:rPr>
           <w:sz w:val="24"/>
         </w:rPr>
-        <w:t xml:space="preserve"> McGannon Hall</w:t>
+        <w:t xml:space="preserve"> </w:t>
+      </w:r>
+      <w:proofErr w:type="spellStart"/>
+      <w:r>
+        <w:rPr>
+          <w:sz w:val="24"/>
+        </w:rPr>
+        <w:t>McGannon</w:t>
+      </w:r>
+      <w:proofErr w:type="spellEnd"/>
+      <w:r>
+        <w:rPr>
+          <w:sz w:val="24"/>
+        </w:rPr>
+        <w:t xml:space="preserve"> Hall</w:t>
       </w:r>
     </w:p>
     <w:p>
@@ -124,14 +138,34 @@
         </w:rPr>
         <w:t xml:space="preserve">Co-Instructor: </w:t>
       </w:r>
+      <w:proofErr w:type="spellStart"/>
       <w:r>
         <w:rPr>
           <w:sz w:val="24"/>
           <w:szCs w:val="24"/>
           <w:lang w:eastAsia="zh-TW"/>
         </w:rPr>
-        <w:t>Tanyathorn Hauwadhanasuk</w:t>
-      </w:r>
+        <w:t>Tanyathorn</w:t>
+      </w:r>
+      <w:proofErr w:type="spellEnd"/>
+      <w:r>
+        <w:rPr>
+          <w:sz w:val="24"/>
+          <w:szCs w:val="24"/>
+          <w:lang w:eastAsia="zh-TW"/>
+        </w:rPr>
+        <w:t xml:space="preserve"> </w:t>
+      </w:r>
+      <w:proofErr w:type="spellStart"/>
+      <w:r>
+        <w:rPr>
+          <w:sz w:val="24"/>
+          <w:szCs w:val="24"/>
+          <w:lang w:eastAsia="zh-TW"/>
+        </w:rPr>
+        <w:t>Hauwadhanasuk</w:t>
+      </w:r>
+      <w:proofErr w:type="spellEnd"/>
       <w:r>
         <w:rPr>
           <w:sz w:val="24"/>
@@ -748,11 +782,19 @@
           <w:sz w:val="24"/>
         </w:rPr>
       </w:pPr>
-      <w:r>
-        <w:rPr>
-          <w:sz w:val="24"/>
-        </w:rPr>
-        <w:t xml:space="preserve">Dillman, D.A., Smyth, J.D., &amp; Christian, L.M. </w:t>
+      <w:proofErr w:type="spellStart"/>
+      <w:r>
+        <w:rPr>
+          <w:sz w:val="24"/>
+        </w:rPr>
+        <w:t>Dillman</w:t>
+      </w:r>
+      <w:proofErr w:type="spellEnd"/>
+      <w:r>
+        <w:rPr>
+          <w:sz w:val="24"/>
+        </w:rPr>
+        <w:t xml:space="preserve">, D.A., Smyth, J.D., &amp; Christian, L.M. </w:t>
       </w:r>
       <w:r>
         <w:rPr>
@@ -875,11 +917,19 @@
           <w:sz w:val="24"/>
         </w:rPr>
       </w:pPr>
-      <w:r>
-        <w:rPr>
-          <w:sz w:val="24"/>
-        </w:rPr>
-        <w:t xml:space="preserve">DeVellis, Robert F. </w:t>
+      <w:proofErr w:type="spellStart"/>
+      <w:r>
+        <w:rPr>
+          <w:sz w:val="24"/>
+        </w:rPr>
+        <w:t>DeVellis</w:t>
+      </w:r>
+      <w:proofErr w:type="spellEnd"/>
+      <w:r>
+        <w:rPr>
+          <w:sz w:val="24"/>
+        </w:rPr>
+        <w:t xml:space="preserve">, Robert F. </w:t>
       </w:r>
       <w:r>
         <w:rPr>
@@ -1020,7 +1070,71 @@
           <w:sz w:val="24"/>
           <w:szCs w:val="24"/>
         </w:rPr>
-        <w:t xml:space="preserve">De Leeuw, Edith D., Hoz, Joop J. &amp; Dillman, Don A. </w:t>
+        <w:t xml:space="preserve">De </w:t>
+      </w:r>
+      <w:proofErr w:type="spellStart"/>
+      <w:r>
+        <w:rPr>
+          <w:sz w:val="24"/>
+          <w:szCs w:val="24"/>
+        </w:rPr>
+        <w:t>Leeuw</w:t>
+      </w:r>
+      <w:proofErr w:type="spellEnd"/>
+      <w:r>
+        <w:rPr>
+          <w:sz w:val="24"/>
+          <w:szCs w:val="24"/>
+        </w:rPr>
+        <w:t xml:space="preserve">, Edith D., </w:t>
+      </w:r>
+      <w:proofErr w:type="spellStart"/>
+      <w:r>
+        <w:rPr>
+          <w:sz w:val="24"/>
+          <w:szCs w:val="24"/>
+        </w:rPr>
+        <w:t>Hoz</w:t>
+      </w:r>
+      <w:proofErr w:type="spellEnd"/>
+      <w:r>
+        <w:rPr>
+          <w:sz w:val="24"/>
+          <w:szCs w:val="24"/>
+        </w:rPr>
+        <w:t xml:space="preserve">, </w:t>
+      </w:r>
+      <w:proofErr w:type="spellStart"/>
+      <w:r>
+        <w:rPr>
+          <w:sz w:val="24"/>
+          <w:szCs w:val="24"/>
+        </w:rPr>
+        <w:t>Joop</w:t>
+      </w:r>
+      <w:proofErr w:type="spellEnd"/>
+      <w:r>
+        <w:rPr>
+          <w:sz w:val="24"/>
+          <w:szCs w:val="24"/>
+        </w:rPr>
+        <w:t xml:space="preserve"> J. &amp; </w:t>
+      </w:r>
+      <w:proofErr w:type="spellStart"/>
+      <w:r>
+        <w:rPr>
+          <w:sz w:val="24"/>
+          <w:szCs w:val="24"/>
+        </w:rPr>
+        <w:t>Dillman</w:t>
+      </w:r>
+      <w:proofErr w:type="spellEnd"/>
+      <w:r>
+        <w:rPr>
+          <w:sz w:val="24"/>
+          <w:szCs w:val="24"/>
+        </w:rPr>
+        <w:t xml:space="preserve">, Don A. </w:t>
       </w:r>
       <w:r>
         <w:rPr>
@@ -1152,7 +1266,35 @@
         <w:rPr>
           <w:sz w:val="24"/>
         </w:rPr>
-        <w:t xml:space="preserve">Groves, R.M., Dillman, D.A., Eltinge, J.L. &amp; Little, R.J.A. </w:t>
+        <w:t xml:space="preserve">Groves, R.M., </w:t>
+      </w:r>
+      <w:proofErr w:type="spellStart"/>
+      <w:r>
+        <w:rPr>
+          <w:sz w:val="24"/>
+        </w:rPr>
+        <w:t>Dillman</w:t>
+      </w:r>
+      <w:proofErr w:type="spellEnd"/>
+      <w:r>
+        <w:rPr>
+          <w:sz w:val="24"/>
+        </w:rPr>
+        <w:t xml:space="preserve">, D.A., </w:t>
+      </w:r>
+      <w:proofErr w:type="spellStart"/>
+      <w:r>
+        <w:rPr>
+          <w:sz w:val="24"/>
+        </w:rPr>
+        <w:t>Eltinge</w:t>
+      </w:r>
+      <w:proofErr w:type="spellEnd"/>
+      <w:r>
+        <w:rPr>
+          <w:sz w:val="24"/>
+        </w:rPr>
+        <w:t xml:space="preserve">, J.L. &amp; Little, R.J.A. </w:t>
       </w:r>
       <w:r>
         <w:rPr>
@@ -1185,7 +1327,21 @@
         <w:rPr>
           <w:sz w:val="24"/>
         </w:rPr>
-        <w:t xml:space="preserve">Levy, P.S. &amp; Lemeshow, A. </w:t>
+        <w:t xml:space="preserve">Levy, P.S. &amp; </w:t>
+      </w:r>
+      <w:proofErr w:type="spellStart"/>
+      <w:r>
+        <w:rPr>
+          <w:sz w:val="24"/>
+        </w:rPr>
+        <w:t>Lemeshow</w:t>
+      </w:r>
+      <w:proofErr w:type="spellEnd"/>
+      <w:r>
+        <w:rPr>
+          <w:sz w:val="24"/>
+        </w:rPr>
+        <w:t xml:space="preserve">, A. </w:t>
       </w:r>
       <w:r>
         <w:rPr>
@@ -1277,11 +1433,19 @@
           <w:sz w:val="24"/>
         </w:rPr>
       </w:pPr>
-      <w:r>
-        <w:rPr>
-          <w:sz w:val="24"/>
-        </w:rPr>
-        <w:t xml:space="preserve">Yaghmaie, F.  (2003).  Content validity and its estimation.  </w:t>
+      <w:proofErr w:type="spellStart"/>
+      <w:r>
+        <w:rPr>
+          <w:sz w:val="24"/>
+        </w:rPr>
+        <w:t>Yaghmaie</w:t>
+      </w:r>
+      <w:proofErr w:type="spellEnd"/>
+      <w:r>
+        <w:rPr>
+          <w:sz w:val="24"/>
+        </w:rPr>
+        <w:t xml:space="preserve">, F.  (2003).  Content validity and its estimation.  </w:t>
       </w:r>
       <w:r>
         <w:rPr>
@@ -1323,11 +1487,19 @@
           <w:sz w:val="24"/>
         </w:rPr>
       </w:pPr>
-      <w:r>
-        <w:rPr>
-          <w:sz w:val="24"/>
-        </w:rPr>
-        <w:t xml:space="preserve">Burhmester, M., Kwang, T., &amp; Gosling, S. D.  (2011).  Amazon’s Mechanical Turk: A New Source of Inexpensive, Yet High-Quality Data?  </w:t>
+      <w:proofErr w:type="spellStart"/>
+      <w:r>
+        <w:rPr>
+          <w:sz w:val="24"/>
+        </w:rPr>
+        <w:t>Burhmester</w:t>
+      </w:r>
+      <w:proofErr w:type="spellEnd"/>
+      <w:r>
+        <w:rPr>
+          <w:sz w:val="24"/>
+        </w:rPr>
+        <w:t xml:space="preserve">, M., Kwang, T., &amp; Gosling, S. D.  (2011).  Amazon’s Mechanical Turk: A New Source of Inexpensive, Yet High-Quality Data?  </w:t>
       </w:r>
       <w:r>
         <w:rPr>
@@ -1376,26 +1548,45 @@
           <w:szCs w:val="24"/>
         </w:rPr>
       </w:pPr>
+      <w:proofErr w:type="spellStart"/>
       <w:r>
         <w:rPr>
           <w:sz w:val="24"/>
           <w:szCs w:val="24"/>
         </w:rPr>
-        <w:t xml:space="preserve">Maletta, H.  (2007).  WEIGHTING.  </w:t>
-      </w:r>
+        <w:t>Maletta</w:t>
+      </w:r>
+      <w:proofErr w:type="spellEnd"/>
+      <w:r>
+        <w:rPr>
+          <w:sz w:val="24"/>
+          <w:szCs w:val="24"/>
+        </w:rPr>
+        <w:t xml:space="preserve">, H.  (2007).  WEIGHTING.  </w:t>
+      </w:r>
+      <w:proofErr w:type="spellStart"/>
       <w:r>
         <w:rPr>
           <w:i/>
           <w:sz w:val="24"/>
           <w:szCs w:val="24"/>
         </w:rPr>
-        <w:t>Raynald’s SPSS Tools</w:t>
-      </w:r>
-      <w:r>
-        <w:rPr>
+        <w:t>Raynald’s</w:t>
+      </w:r>
+      <w:proofErr w:type="spellEnd"/>
+      <w:r>
+        <w:rPr>
+          <w:i/>
           <w:sz w:val="24"/>
           <w:szCs w:val="24"/>
         </w:rPr>
+        <w:t xml:space="preserve"> SPSS Tools</w:t>
+      </w:r>
+      <w:r>
+        <w:rPr>
+          <w:sz w:val="24"/>
+          <w:szCs w:val="24"/>
+        </w:rPr>
         <w:t>.  Retrieved from &lt; http://www.spsstools.net/Tutorials/WEIGHTING.pdf&gt;.</w:t>
       </w:r>
     </w:p>
@@ -1419,7 +1610,23 @@
           <w:sz w:val="24"/>
           <w:szCs w:val="24"/>
         </w:rPr>
-        <w:t xml:space="preserve">Rothman, K. J., Gallacher, J. E. J., &amp; Hatch, E. E.  (2013).  Why representativeness should be avoided.  </w:t>
+        <w:t xml:space="preserve">Rothman, K. J., </w:t>
+      </w:r>
+      <w:proofErr w:type="spellStart"/>
+      <w:r>
+        <w:rPr>
+          <w:sz w:val="24"/>
+          <w:szCs w:val="24"/>
+        </w:rPr>
+        <w:t>Gallacher</w:t>
+      </w:r>
+      <w:proofErr w:type="spellEnd"/>
+      <w:r>
+        <w:rPr>
+          <w:sz w:val="24"/>
+          <w:szCs w:val="24"/>
+        </w:rPr>
+        <w:t xml:space="preserve">, J. E. J., &amp; Hatch, E. E.  (2013).  Why representativeness should be avoided.  </w:t>
       </w:r>
       <w:r>
         <w:rPr>
@@ -1632,7 +1839,21 @@
         <w:rPr>
           <w:sz w:val="24"/>
         </w:rPr>
-        <w:t>Course grade will be given according to the following weights:</w:t>
+        <w:t xml:space="preserve">Course grade will be given </w:t>
+      </w:r>
+      <w:proofErr w:type="gramStart"/>
+      <w:r>
+        <w:rPr>
+          <w:sz w:val="24"/>
+        </w:rPr>
+        <w:t>according to</w:t>
+      </w:r>
+      <w:proofErr w:type="gramEnd"/>
+      <w:r>
+        <w:rPr>
+          <w:sz w:val="24"/>
+        </w:rPr>
+        <w:t xml:space="preserve"> the following weights:</w:t>
       </w:r>
     </w:p>
     <w:p>
@@ -2396,14 +2617,857 @@
         </w:rPr>
         <w:tab/>
       </w:r>
+      <w:r>
+        <w:rPr>
+          <w:sz w:val="24"/>
+          <w:highlight w:val="yellow"/>
+        </w:rPr>
+        <w:t xml:space="preserve">Guest Speakers </w:t>
+      </w:r>
+      <w:proofErr w:type="spellStart"/>
+      <w:r>
+        <w:rPr>
+          <w:sz w:val="24"/>
+          <w:highlight w:val="yellow"/>
+        </w:rPr>
+        <w:t>Falak</w:t>
+      </w:r>
+      <w:proofErr w:type="spellEnd"/>
+      <w:r>
+        <w:rPr>
+          <w:sz w:val="24"/>
+          <w:highlight w:val="yellow"/>
+        </w:rPr>
+        <w:t xml:space="preserve"> and Eyed</w:t>
+      </w:r>
+      <w:r>
+        <w:rPr>
+          <w:sz w:val="24"/>
+        </w:rPr>
+        <w:t xml:space="preserve"> </w:t>
+      </w:r>
+    </w:p>
+    <w:p>
+      <w:pPr>
+        <w:rPr>
+          <w:sz w:val="24"/>
+        </w:rPr>
+      </w:pPr>
+      <w:r>
+        <w:rPr>
+          <w:sz w:val="24"/>
+        </w:rPr>
+        <w:t xml:space="preserve">                                           </w:t>
+      </w:r>
+      <w:r>
+        <w:rPr>
+          <w:sz w:val="24"/>
+        </w:rPr>
+        <w:tab/>
+      </w:r>
+      <w:r>
+        <w:rPr>
+          <w:sz w:val="24"/>
+        </w:rPr>
+        <w:tab/>
+        <w:t xml:space="preserve">                   </w:t>
+      </w:r>
+      <w:r>
+        <w:rPr>
+          <w:sz w:val="24"/>
+        </w:rPr>
+        <w:t xml:space="preserve">   </w:t>
+      </w:r>
+    </w:p>
+    <w:p>
+      <w:pPr>
+        <w:rPr>
+          <w:sz w:val="24"/>
+        </w:rPr>
+      </w:pPr>
+      <w:r>
+        <w:rPr>
+          <w:sz w:val="24"/>
+        </w:rPr>
+        <w:tab/>
+      </w:r>
+      <w:r>
+        <w:rPr>
+          <w:sz w:val="24"/>
+        </w:rPr>
+        <w:tab/>
+        <w:t>Chapters 4 &amp; 5</w:t>
+      </w:r>
+    </w:p>
+    <w:p>
+      <w:pPr>
+        <w:rPr>
+          <w:sz w:val="24"/>
+        </w:rPr>
+      </w:pPr>
+    </w:p>
+    <w:p>
+      <w:pPr>
+        <w:rPr>
+          <w:sz w:val="24"/>
+        </w:rPr>
+      </w:pPr>
+      <w:r>
+        <w:rPr>
+          <w:sz w:val="24"/>
+        </w:rPr>
+        <w:t>Week</w:t>
+      </w:r>
+      <w:r>
+        <w:rPr>
+          <w:sz w:val="24"/>
+        </w:rPr>
+        <w:t>3:</w:t>
+      </w:r>
+      <w:r>
+        <w:rPr>
+          <w:sz w:val="24"/>
+        </w:rPr>
+        <w:tab/>
+      </w:r>
+      <w:r>
+        <w:rPr>
+          <w:sz w:val="24"/>
+        </w:rPr>
+        <w:t xml:space="preserve">September </w:t>
+      </w:r>
+      <w:r>
+        <w:rPr>
+          <w:sz w:val="24"/>
+        </w:rPr>
+        <w:t>1</w:t>
+      </w:r>
+      <w:r>
+        <w:rPr>
+          <w:sz w:val="24"/>
+        </w:rPr>
+        <w:t>0</w:t>
+      </w:r>
+      <w:r>
+        <w:rPr>
+          <w:sz w:val="24"/>
+        </w:rPr>
+        <w:t xml:space="preserve">: </w:t>
+      </w:r>
+      <w:r>
+        <w:rPr>
+          <w:sz w:val="24"/>
+        </w:rPr>
+        <w:t>Preparation of Recruitment Letter</w:t>
+      </w:r>
+    </w:p>
+    <w:p>
+      <w:pPr>
+        <w:rPr>
+          <w:sz w:val="24"/>
+        </w:rPr>
+      </w:pPr>
+      <w:r>
+        <w:rPr>
+          <w:sz w:val="24"/>
+        </w:rPr>
+        <w:t xml:space="preserve">                </w:t>
+      </w:r>
+      <w:r>
+        <w:rPr>
+          <w:sz w:val="24"/>
+        </w:rPr>
+        <w:t xml:space="preserve">                           </w:t>
+      </w:r>
+      <w:r>
+        <w:rPr>
+          <w:sz w:val="24"/>
+        </w:rPr>
+        <w:t xml:space="preserve"> </w:t>
+      </w:r>
+      <w:r>
+        <w:rPr>
+          <w:sz w:val="24"/>
+        </w:rPr>
+        <w:t xml:space="preserve">  </w:t>
+      </w:r>
+      <w:r>
+        <w:rPr>
+          <w:sz w:val="24"/>
+        </w:rPr>
+        <w:t xml:space="preserve">  </w:t>
+      </w:r>
+      <w:r>
+        <w:rPr>
+          <w:sz w:val="24"/>
+        </w:rPr>
+        <w:t>Discussions on the Project Design</w:t>
+      </w:r>
+      <w:r>
+        <w:rPr>
+          <w:sz w:val="24"/>
+        </w:rPr>
+        <w:t xml:space="preserve"> and Instruments (Peer review)</w:t>
+      </w:r>
+    </w:p>
+    <w:p>
+      <w:pPr>
+        <w:rPr>
+          <w:sz w:val="24"/>
+        </w:rPr>
+      </w:pPr>
+      <w:r>
+        <w:rPr>
+          <w:sz w:val="24"/>
+        </w:rPr>
+        <w:tab/>
+      </w:r>
+      <w:r>
+        <w:rPr>
+          <w:sz w:val="24"/>
+        </w:rPr>
+        <w:tab/>
+      </w:r>
+      <w:r>
+        <w:rPr>
+          <w:sz w:val="24"/>
+        </w:rPr>
+        <w:tab/>
+        <w:t xml:space="preserve">         </w:t>
+      </w:r>
+      <w:r>
+        <w:rPr>
+          <w:sz w:val="24"/>
+        </w:rPr>
+        <w:t xml:space="preserve">  </w:t>
+      </w:r>
+      <w:r>
+        <w:rPr>
+          <w:sz w:val="24"/>
+        </w:rPr>
+        <w:t xml:space="preserve"> Content Validity and Reliability </w:t>
+      </w:r>
+    </w:p>
+    <w:p>
+      <w:pPr>
+        <w:rPr>
+          <w:sz w:val="24"/>
+        </w:rPr>
+      </w:pPr>
+      <w:r>
+        <w:rPr>
+          <w:sz w:val="24"/>
+        </w:rPr>
+        <w:t xml:space="preserve">                                              </w:t>
+      </w:r>
+      <w:r>
+        <w:rPr>
+          <w:sz w:val="24"/>
+        </w:rPr>
+        <w:t xml:space="preserve">  </w:t>
+      </w:r>
+      <w:r>
+        <w:rPr>
+          <w:sz w:val="24"/>
+        </w:rPr>
+        <w:tab/>
+      </w:r>
+    </w:p>
+    <w:p>
+      <w:pPr>
+        <w:rPr>
+          <w:sz w:val="24"/>
+        </w:rPr>
+      </w:pPr>
+      <w:r>
+        <w:rPr>
+          <w:sz w:val="24"/>
+        </w:rPr>
+        <w:tab/>
+      </w:r>
+      <w:r>
+        <w:rPr>
+          <w:sz w:val="24"/>
+        </w:rPr>
+        <w:tab/>
+        <w:t>Chapter 6</w:t>
+      </w:r>
+    </w:p>
+    <w:p>
+      <w:pPr>
+        <w:rPr>
+          <w:sz w:val="24"/>
+        </w:rPr>
+      </w:pPr>
+      <w:r>
+        <w:rPr>
+          <w:sz w:val="24"/>
+        </w:rPr>
+        <w:tab/>
+      </w:r>
+      <w:r>
+        <w:rPr>
+          <w:sz w:val="24"/>
+        </w:rPr>
+        <w:tab/>
+      </w:r>
+    </w:p>
+    <w:p>
+      <w:pPr>
+        <w:rPr>
+          <w:sz w:val="24"/>
+        </w:rPr>
+      </w:pPr>
+      <w:r>
+        <w:rPr>
+          <w:sz w:val="24"/>
+        </w:rPr>
+        <w:tab/>
+      </w:r>
+      <w:r>
+        <w:rPr>
+          <w:sz w:val="24"/>
+        </w:rPr>
+        <w:tab/>
+      </w:r>
+      <w:proofErr w:type="spellStart"/>
+      <w:r>
+        <w:rPr>
+          <w:sz w:val="24"/>
+        </w:rPr>
+        <w:t>Yaghmaie</w:t>
+      </w:r>
+      <w:proofErr w:type="spellEnd"/>
+      <w:r>
+        <w:rPr>
+          <w:sz w:val="24"/>
+        </w:rPr>
+        <w:t xml:space="preserve">, F.  (2003).  Content validity and its estimation.  </w:t>
+      </w:r>
+      <w:r>
+        <w:rPr>
+          <w:i/>
+          <w:sz w:val="24"/>
+        </w:rPr>
+        <w:t xml:space="preserve">Journal of Medical </w:t>
+      </w:r>
+    </w:p>
+    <w:p>
+      <w:pPr>
+        <w:rPr>
+          <w:sz w:val="24"/>
+        </w:rPr>
+      </w:pPr>
+      <w:r>
+        <w:rPr>
+          <w:sz w:val="24"/>
+        </w:rPr>
+        <w:t xml:space="preserve">                        </w:t>
+      </w:r>
+      <w:r>
+        <w:rPr>
+          <w:i/>
+          <w:sz w:val="24"/>
+        </w:rPr>
+        <w:t>Education</w:t>
+      </w:r>
+      <w:r>
+        <w:rPr>
+          <w:sz w:val="24"/>
+        </w:rPr>
+        <w:t xml:space="preserve">, </w:t>
+      </w:r>
+      <w:r>
+        <w:rPr>
+          <w:i/>
+          <w:sz w:val="24"/>
+        </w:rPr>
+        <w:t>3</w:t>
+      </w:r>
+      <w:r>
+        <w:rPr>
+          <w:sz w:val="24"/>
+        </w:rPr>
+        <w:t>, 25-27.</w:t>
+      </w:r>
+    </w:p>
+    <w:p>
+      <w:pPr>
+        <w:rPr>
+          <w:sz w:val="24"/>
+        </w:rPr>
+      </w:pPr>
+    </w:p>
+    <w:p>
+      <w:pPr>
+        <w:rPr>
+          <w:sz w:val="24"/>
+        </w:rPr>
+      </w:pPr>
+      <w:r>
+        <w:rPr>
+          <w:sz w:val="24"/>
+        </w:rPr>
+        <w:t>Week 4</w:t>
+      </w:r>
+      <w:r>
+        <w:rPr>
+          <w:sz w:val="24"/>
+        </w:rPr>
+        <w:tab/>
+        <w:t>September 17</w:t>
+      </w:r>
+      <w:r>
+        <w:rPr>
+          <w:sz w:val="24"/>
+        </w:rPr>
+        <w:t xml:space="preserve">: </w:t>
+      </w:r>
+      <w:r>
+        <w:rPr>
+          <w:sz w:val="24"/>
+        </w:rPr>
+        <w:t>Discussions on</w:t>
+      </w:r>
+      <w:r>
+        <w:rPr>
+          <w:sz w:val="24"/>
+        </w:rPr>
+        <w:t xml:space="preserve"> the Project Design and Instruments </w:t>
+      </w:r>
+      <w:r>
+        <w:rPr>
+          <w:sz w:val="24"/>
+        </w:rPr>
+        <w:t>(</w:t>
+      </w:r>
+      <w:r>
+        <w:rPr>
+          <w:sz w:val="24"/>
+        </w:rPr>
+        <w:t>Continued</w:t>
+      </w:r>
+      <w:r>
+        <w:rPr>
+          <w:sz w:val="24"/>
+        </w:rPr>
+        <w:t>)</w:t>
+      </w:r>
+    </w:p>
+    <w:p>
+      <w:pPr>
+        <w:rPr>
+          <w:sz w:val="24"/>
+        </w:rPr>
+      </w:pPr>
+      <w:r>
+        <w:rPr>
+          <w:sz w:val="24"/>
+        </w:rPr>
+        <w:tab/>
+      </w:r>
+      <w:r>
+        <w:rPr>
+          <w:sz w:val="24"/>
+        </w:rPr>
+        <w:tab/>
+      </w:r>
+      <w:r>
+        <w:rPr>
+          <w:sz w:val="24"/>
+        </w:rPr>
+        <w:tab/>
+      </w:r>
+      <w:r>
+        <w:rPr>
+          <w:sz w:val="24"/>
+        </w:rPr>
+        <w:tab/>
+        <w:t>Protection of Human Subjects in Survey Design</w:t>
+      </w:r>
+    </w:p>
+    <w:p>
+      <w:pPr>
+        <w:rPr>
+          <w:sz w:val="24"/>
+        </w:rPr>
+      </w:pPr>
+    </w:p>
+    <w:p>
+      <w:pPr>
+        <w:rPr>
+          <w:sz w:val="24"/>
+        </w:rPr>
+      </w:pPr>
+      <w:r>
+        <w:rPr>
+          <w:sz w:val="24"/>
+        </w:rPr>
+        <w:tab/>
+      </w:r>
+      <w:r>
+        <w:rPr>
+          <w:sz w:val="24"/>
+        </w:rPr>
+        <w:tab/>
+      </w:r>
+      <w:r>
+        <w:rPr>
+          <w:sz w:val="24"/>
+          <w:highlight w:val="yellow"/>
+        </w:rPr>
+        <w:t>Guest Speaker from SLU IRB Office</w:t>
+      </w:r>
+      <w:r>
+        <w:rPr>
+          <w:sz w:val="24"/>
+          <w:highlight w:val="yellow"/>
+        </w:rPr>
+        <w:t xml:space="preserve">: Rachel </w:t>
+      </w:r>
+      <w:proofErr w:type="spellStart"/>
+      <w:r>
+        <w:rPr>
+          <w:sz w:val="24"/>
+          <w:highlight w:val="yellow"/>
+        </w:rPr>
+        <w:t>Millinger</w:t>
+      </w:r>
+      <w:proofErr w:type="spellEnd"/>
+    </w:p>
+    <w:p>
+      <w:pPr>
+        <w:rPr>
+          <w:sz w:val="24"/>
+        </w:rPr>
+      </w:pPr>
+    </w:p>
+    <w:p>
+      <w:pPr>
+        <w:ind w:left="1440"/>
+        <w:rPr>
+          <w:b/>
+          <w:sz w:val="24"/>
+          <w:u w:val="single"/>
+        </w:rPr>
+      </w:pPr>
+      <w:r>
+        <w:rPr>
+          <w:b/>
+          <w:sz w:val="24"/>
+        </w:rPr>
+        <w:t>Assignment 1, Draft of Project Proposal and Survey Questionnaire, is due.</w:t>
+      </w:r>
+    </w:p>
+    <w:p>
+      <w:pPr>
+        <w:rPr>
+          <w:sz w:val="24"/>
+        </w:rPr>
+      </w:pPr>
+    </w:p>
+    <w:p>
+      <w:pPr>
+        <w:rPr>
+          <w:sz w:val="24"/>
+        </w:rPr>
+      </w:pPr>
+    </w:p>
+    <w:p>
+      <w:pPr>
+        <w:rPr>
+          <w:sz w:val="24"/>
+        </w:rPr>
+      </w:pPr>
+      <w:r>
+        <w:rPr>
+          <w:sz w:val="24"/>
+        </w:rPr>
+        <w:t>Week 5</w:t>
+      </w:r>
+      <w:r>
+        <w:rPr>
+          <w:sz w:val="24"/>
+        </w:rPr>
+        <w:t xml:space="preserve"> </w:t>
+      </w:r>
+      <w:r>
+        <w:rPr>
+          <w:sz w:val="24"/>
+        </w:rPr>
+        <w:tab/>
+      </w:r>
+      <w:r>
+        <w:rPr>
+          <w:sz w:val="24"/>
+        </w:rPr>
+        <w:t>September 24</w:t>
+      </w:r>
+      <w:r>
+        <w:rPr>
+          <w:sz w:val="24"/>
+        </w:rPr>
+        <w:t xml:space="preserve">: </w:t>
+      </w:r>
+      <w:r>
+        <w:rPr>
+          <w:sz w:val="24"/>
+        </w:rPr>
+        <w:t xml:space="preserve">Sampling Theories in </w:t>
+      </w:r>
+      <w:r>
+        <w:rPr>
+          <w:sz w:val="24"/>
+        </w:rPr>
+        <w:t>Survey</w:t>
+      </w:r>
+      <w:r>
+        <w:rPr>
+          <w:sz w:val="24"/>
+        </w:rPr>
+        <w:t xml:space="preserve"> Methods</w:t>
+      </w:r>
+    </w:p>
+    <w:p>
+      <w:pPr>
+        <w:rPr>
+          <w:sz w:val="24"/>
+        </w:rPr>
+      </w:pPr>
+      <w:r>
+        <w:rPr>
+          <w:sz w:val="24"/>
+        </w:rPr>
+        <w:t xml:space="preserve">                </w:t>
+      </w:r>
+      <w:r>
+        <w:rPr>
+          <w:sz w:val="24"/>
+        </w:rPr>
+        <w:t xml:space="preserve">                        </w:t>
+      </w:r>
+      <w:r>
+        <w:rPr>
+          <w:sz w:val="24"/>
+        </w:rPr>
+        <w:t xml:space="preserve"> </w:t>
+      </w:r>
+      <w:r>
+        <w:rPr>
+          <w:sz w:val="24"/>
+        </w:rPr>
+        <w:t xml:space="preserve"> </w:t>
+      </w:r>
+      <w:r>
+        <w:rPr>
+          <w:sz w:val="24"/>
+        </w:rPr>
+        <w:t xml:space="preserve">Calculation of </w:t>
+      </w:r>
+      <w:r>
+        <w:rPr>
+          <w:sz w:val="24"/>
+        </w:rPr>
+        <w:t>Sample size</w:t>
+      </w:r>
+      <w:r>
+        <w:rPr>
+          <w:sz w:val="24"/>
+        </w:rPr>
+        <w:t xml:space="preserve"> </w:t>
+      </w:r>
+    </w:p>
+    <w:p>
+      <w:pPr>
+        <w:rPr>
+          <w:sz w:val="24"/>
+        </w:rPr>
+      </w:pPr>
+      <w:r>
+        <w:rPr>
+          <w:sz w:val="24"/>
+        </w:rPr>
+        <w:t xml:space="preserve">             </w:t>
+      </w:r>
+      <w:r>
+        <w:rPr>
+          <w:sz w:val="24"/>
+        </w:rPr>
+        <w:t xml:space="preserve">                            </w:t>
+      </w:r>
+      <w:r>
+        <w:rPr>
+          <w:sz w:val="24"/>
+        </w:rPr>
+        <w:t xml:space="preserve"> </w:t>
+      </w:r>
+      <w:r>
+        <w:rPr>
+          <w:sz w:val="24"/>
+        </w:rPr>
+        <w:t>Power Analysis</w:t>
+      </w:r>
+      <w:r>
+        <w:rPr>
+          <w:sz w:val="24"/>
+        </w:rPr>
+        <w:t xml:space="preserve"> and Effect Size</w:t>
+      </w:r>
+    </w:p>
+    <w:p>
+      <w:pPr>
+        <w:rPr>
+          <w:sz w:val="24"/>
+        </w:rPr>
+      </w:pPr>
+    </w:p>
+    <w:p>
+      <w:pPr>
+        <w:rPr>
+          <w:sz w:val="24"/>
+        </w:rPr>
+      </w:pPr>
+      <w:r>
+        <w:rPr>
+          <w:sz w:val="24"/>
+        </w:rPr>
+        <w:tab/>
+      </w:r>
+      <w:r>
+        <w:rPr>
+          <w:sz w:val="24"/>
+        </w:rPr>
+        <w:tab/>
+        <w:t>Chapter 3 &amp; 9</w:t>
+      </w:r>
+    </w:p>
+    <w:p>
+      <w:pPr>
+        <w:rPr>
+          <w:b/>
+          <w:sz w:val="24"/>
+        </w:rPr>
+      </w:pPr>
+    </w:p>
+    <w:p>
+      <w:pPr>
+        <w:rPr>
+          <w:b/>
+          <w:sz w:val="24"/>
+        </w:rPr>
+      </w:pPr>
+    </w:p>
+    <w:p>
+      <w:pPr>
+        <w:rPr>
+          <w:sz w:val="24"/>
+        </w:rPr>
+      </w:pPr>
+      <w:r>
+        <w:rPr>
+          <w:b/>
+          <w:sz w:val="24"/>
+        </w:rPr>
+        <w:t>PART II</w:t>
+      </w:r>
+      <w:r>
+        <w:rPr>
+          <w:b/>
+          <w:sz w:val="24"/>
+        </w:rPr>
+        <w:tab/>
+        <w:t>PREPARATION FOR DATA COLLECTION</w:t>
+      </w:r>
+    </w:p>
+    <w:p>
+      <w:pPr>
+        <w:rPr>
+          <w:b/>
+          <w:sz w:val="24"/>
+        </w:rPr>
+      </w:pPr>
+    </w:p>
+    <w:p>
+      <w:pPr>
+        <w:rPr>
+          <w:sz w:val="24"/>
+        </w:rPr>
+      </w:pPr>
+      <w:r>
+        <w:rPr>
+          <w:sz w:val="24"/>
+        </w:rPr>
+        <w:t>Wee</w:t>
+      </w:r>
+      <w:r>
+        <w:rPr>
+          <w:sz w:val="24"/>
+        </w:rPr>
+        <w:t>k 6</w:t>
+      </w:r>
+      <w:r>
+        <w:rPr>
+          <w:sz w:val="24"/>
+        </w:rPr>
+        <w:tab/>
+        <w:t xml:space="preserve">October </w:t>
+      </w:r>
+      <w:r>
+        <w:rPr>
+          <w:sz w:val="24"/>
+        </w:rPr>
+        <w:t>1</w:t>
+      </w:r>
+      <w:r>
+        <w:rPr>
+          <w:sz w:val="24"/>
+        </w:rPr>
+        <w:t xml:space="preserve">: </w:t>
+      </w:r>
+      <w:r>
+        <w:rPr>
+          <w:sz w:val="24"/>
+        </w:rPr>
+        <w:t>IRB Protocol Preparation</w:t>
+      </w:r>
+      <w:r>
+        <w:rPr>
+          <w:sz w:val="24"/>
+        </w:rPr>
+        <w:t xml:space="preserve"> and P</w:t>
+      </w:r>
       <w:bookmarkStart w:id="0" w:name="_GoBack"/>
       <w:bookmarkEnd w:id="0"/>
       <w:r>
         <w:rPr>
           <w:sz w:val="24"/>
-          <w:highlight w:val="yellow"/>
-        </w:rPr>
-        <w:t>Guest Speakers Falak and Eyed</w:t>
+        </w:rPr>
+        <w:t>eer-Review</w:t>
+      </w:r>
+    </w:p>
+    <w:p>
+      <w:pPr>
+        <w:rPr>
+          <w:sz w:val="24"/>
+        </w:rPr>
+      </w:pPr>
+      <w:r>
+        <w:rPr>
+          <w:sz w:val="24"/>
+        </w:rPr>
+        <w:t xml:space="preserve">             </w:t>
+      </w:r>
+      <w:r>
+        <w:rPr>
+          <w:sz w:val="24"/>
+        </w:rPr>
+        <w:t xml:space="preserve">                             </w:t>
+      </w:r>
+      <w:r>
+        <w:rPr>
+          <w:sz w:val="24"/>
+        </w:rPr>
+        <w:t>IRB Protocol Submission</w:t>
       </w:r>
       <w:r>
         <w:rPr>
@@ -2422,127 +3486,74 @@
         <w:rPr>
           <w:sz w:val="24"/>
         </w:rPr>
-        <w:t xml:space="preserve">                                           </w:t>
-      </w:r>
-      <w:r>
-        <w:rPr>
-          <w:sz w:val="24"/>
-        </w:rPr>
-        <w:tab/>
-      </w:r>
-      <w:r>
-        <w:rPr>
-          <w:sz w:val="24"/>
-        </w:rPr>
-        <w:tab/>
-        <w:t xml:space="preserve">                   </w:t>
-      </w:r>
-      <w:r>
-        <w:rPr>
-          <w:sz w:val="24"/>
-        </w:rPr>
-        <w:t xml:space="preserve">   </w:t>
-      </w:r>
-    </w:p>
-    <w:p>
-      <w:pPr>
-        <w:rPr>
-          <w:sz w:val="24"/>
-        </w:rPr>
-      </w:pPr>
-      <w:r>
-        <w:rPr>
-          <w:sz w:val="24"/>
-        </w:rPr>
-        <w:tab/>
-      </w:r>
-      <w:r>
-        <w:rPr>
-          <w:sz w:val="24"/>
-        </w:rPr>
-        <w:tab/>
-        <w:t>Chapters 4 &amp; 5</w:t>
-      </w:r>
-    </w:p>
-    <w:p>
-      <w:pPr>
-        <w:rPr>
-          <w:sz w:val="24"/>
-        </w:rPr>
-      </w:pPr>
-    </w:p>
-    <w:p>
-      <w:pPr>
-        <w:rPr>
-          <w:sz w:val="24"/>
-        </w:rPr>
-      </w:pPr>
-      <w:r>
-        <w:rPr>
-          <w:sz w:val="24"/>
-        </w:rPr>
-        <w:t>Week</w:t>
-      </w:r>
-      <w:r>
-        <w:rPr>
-          <w:sz w:val="24"/>
-        </w:rPr>
-        <w:t>3:</w:t>
-      </w:r>
-      <w:r>
-        <w:rPr>
-          <w:sz w:val="24"/>
-        </w:rPr>
-        <w:tab/>
-      </w:r>
-      <w:r>
-        <w:rPr>
-          <w:sz w:val="24"/>
-        </w:rPr>
-        <w:t xml:space="preserve">September </w:t>
-      </w:r>
-      <w:r>
-        <w:rPr>
-          <w:sz w:val="24"/>
-        </w:rPr>
-        <w:t>1</w:t>
-      </w:r>
-      <w:r>
-        <w:rPr>
-          <w:sz w:val="24"/>
-        </w:rPr>
-        <w:t>0</w:t>
-      </w:r>
-      <w:r>
-        <w:rPr>
-          <w:sz w:val="24"/>
-        </w:rPr>
-        <w:t xml:space="preserve">: </w:t>
-      </w:r>
-      <w:r>
-        <w:rPr>
-          <w:sz w:val="24"/>
-        </w:rPr>
-        <w:t>Preparation of Recruitment Letter</w:t>
-      </w:r>
-    </w:p>
-    <w:p>
-      <w:pPr>
-        <w:rPr>
-          <w:sz w:val="24"/>
-        </w:rPr>
-      </w:pPr>
-      <w:r>
-        <w:rPr>
-          <w:sz w:val="24"/>
-        </w:rPr>
         <w:t xml:space="preserve">                </w:t>
       </w:r>
       <w:r>
         <w:rPr>
           <w:sz w:val="24"/>
         </w:rPr>
-        <w:t xml:space="preserve">                           </w:t>
+        <w:t xml:space="preserve">                          </w:t>
+      </w:r>
+    </w:p>
+    <w:p>
+      <w:pPr>
+        <w:ind w:left="720" w:firstLine="720"/>
+        <w:rPr>
+          <w:sz w:val="24"/>
+        </w:rPr>
+      </w:pPr>
+      <w:r>
+        <w:rPr>
+          <w:b/>
+          <w:sz w:val="24"/>
+        </w:rPr>
+        <w:t>Assignment 2, IRB Protocol of the Project, is due.</w:t>
+      </w:r>
+      <w:r>
+        <w:rPr>
+          <w:b/>
+          <w:sz w:val="24"/>
+        </w:rPr>
+        <w:t xml:space="preserve">  </w:t>
+      </w:r>
+    </w:p>
+    <w:p>
+      <w:pPr>
+        <w:rPr>
+          <w:sz w:val="24"/>
+        </w:rPr>
+      </w:pPr>
+      <w:r>
+        <w:rPr>
+          <w:sz w:val="24"/>
+        </w:rPr>
+        <w:tab/>
+      </w:r>
+    </w:p>
+    <w:p>
+      <w:pPr>
+        <w:rPr>
+          <w:sz w:val="24"/>
+        </w:rPr>
+      </w:pPr>
+      <w:r>
+        <w:rPr>
+          <w:sz w:val="24"/>
+        </w:rPr>
+        <w:tab/>
+      </w:r>
+    </w:p>
+    <w:p>
+      <w:pPr>
+        <w:rPr>
+          <w:sz w:val="24"/>
+        </w:rPr>
+      </w:pPr>
+      <w:r>
+        <w:rPr>
+          <w:sz w:val="24"/>
+        </w:rPr>
+        <w:t>Week 7</w:t>
       </w:r>
       <w:r>
         <w:rPr>
@@ -2554,1041 +3565,308 @@
         <w:rPr>
           <w:sz w:val="24"/>
         </w:rPr>
+        <w:tab/>
+        <w:t xml:space="preserve">October </w:t>
+      </w:r>
+      <w:r>
+        <w:rPr>
+          <w:sz w:val="24"/>
+        </w:rPr>
+        <w:t>8</w:t>
+      </w:r>
+      <w:r>
+        <w:rPr>
+          <w:sz w:val="24"/>
+        </w:rPr>
+        <w:t>:</w:t>
+      </w:r>
+      <w:r>
+        <w:rPr>
+          <w:sz w:val="24"/>
+        </w:rPr>
+        <w:t xml:space="preserve"> </w:t>
+      </w:r>
+      <w:r>
+        <w:rPr>
+          <w:sz w:val="24"/>
+        </w:rPr>
+        <w:t>Cross-Cultural Issues in Conducting Survey</w:t>
+      </w:r>
+    </w:p>
+    <w:p>
+      <w:pPr>
+        <w:rPr>
+          <w:sz w:val="24"/>
+        </w:rPr>
+      </w:pPr>
+      <w:r>
+        <w:rPr>
+          <w:sz w:val="24"/>
+        </w:rPr>
+        <w:t xml:space="preserve">                 </w:t>
+      </w:r>
+      <w:r>
+        <w:rPr>
+          <w:sz w:val="24"/>
+        </w:rPr>
+        <w:t xml:space="preserve">                         </w:t>
+      </w:r>
+      <w:r>
+        <w:rPr>
+          <w:sz w:val="24"/>
+        </w:rPr>
         <w:t xml:space="preserve">  </w:t>
       </w:r>
       <w:r>
         <w:rPr>
           <w:sz w:val="24"/>
         </w:rPr>
+        <w:t xml:space="preserve">Types of Questions and </w:t>
+      </w:r>
+      <w:r>
+        <w:rPr>
+          <w:sz w:val="24"/>
+        </w:rPr>
+        <w:t xml:space="preserve">Methods of </w:t>
+      </w:r>
+      <w:r>
+        <w:rPr>
+          <w:sz w:val="24"/>
+        </w:rPr>
+        <w:t>Administering Questionnaire</w:t>
+      </w:r>
+    </w:p>
+    <w:p>
+      <w:pPr>
+        <w:rPr>
+          <w:bCs/>
+          <w:sz w:val="24"/>
+        </w:rPr>
+      </w:pPr>
+      <w:r>
+        <w:rPr>
+          <w:b/>
+          <w:sz w:val="24"/>
+        </w:rPr>
+        <w:t xml:space="preserve">                                        </w:t>
+      </w:r>
+      <w:r>
+        <w:rPr>
+          <w:b/>
+          <w:sz w:val="24"/>
+        </w:rPr>
+        <w:t xml:space="preserve"> </w:t>
+      </w:r>
+      <w:r>
+        <w:rPr>
+          <w:b/>
+          <w:sz w:val="24"/>
+        </w:rPr>
+        <w:t xml:space="preserve"> </w:t>
+      </w:r>
+      <w:r>
+        <w:rPr>
+          <w:b/>
+          <w:sz w:val="24"/>
+        </w:rPr>
         <w:t xml:space="preserve">  </w:t>
       </w:r>
       <w:r>
         <w:rPr>
-          <w:sz w:val="24"/>
-        </w:rPr>
-        <w:t>Discussions on the Project Design</w:t>
-      </w:r>
-      <w:r>
-        <w:rPr>
-          <w:sz w:val="24"/>
-        </w:rPr>
-        <w:t xml:space="preserve"> and Instruments (Peer review)</w:t>
-      </w:r>
-    </w:p>
-    <w:p>
-      <w:pPr>
-        <w:rPr>
-          <w:sz w:val="24"/>
-        </w:rPr>
-      </w:pPr>
-      <w:r>
-        <w:rPr>
-          <w:sz w:val="24"/>
-        </w:rPr>
-        <w:tab/>
-      </w:r>
-      <w:r>
-        <w:rPr>
-          <w:sz w:val="24"/>
-        </w:rPr>
-        <w:tab/>
-      </w:r>
-      <w:r>
-        <w:rPr>
-          <w:sz w:val="24"/>
-        </w:rPr>
-        <w:tab/>
-        <w:t xml:space="preserve">         </w:t>
-      </w:r>
-      <w:r>
-        <w:rPr>
-          <w:sz w:val="24"/>
-        </w:rPr>
-        <w:t xml:space="preserve">  </w:t>
-      </w:r>
-      <w:r>
-        <w:rPr>
-          <w:sz w:val="24"/>
-        </w:rPr>
-        <w:t xml:space="preserve"> Content Validity and Reliability </w:t>
-      </w:r>
-    </w:p>
-    <w:p>
-      <w:pPr>
-        <w:rPr>
-          <w:sz w:val="24"/>
-        </w:rPr>
-      </w:pPr>
-      <w:r>
-        <w:rPr>
-          <w:sz w:val="24"/>
-        </w:rPr>
-        <w:t xml:space="preserve">                                              </w:t>
-      </w:r>
-      <w:r>
-        <w:rPr>
-          <w:sz w:val="24"/>
-        </w:rPr>
-        <w:t xml:space="preserve">  </w:t>
-      </w:r>
-      <w:r>
-        <w:rPr>
-          <w:sz w:val="24"/>
-        </w:rPr>
-        <w:tab/>
-      </w:r>
-    </w:p>
-    <w:p>
-      <w:pPr>
-        <w:rPr>
-          <w:sz w:val="24"/>
-        </w:rPr>
-      </w:pPr>
-      <w:r>
-        <w:rPr>
-          <w:sz w:val="24"/>
-        </w:rPr>
-        <w:tab/>
-      </w:r>
-      <w:r>
-        <w:rPr>
-          <w:sz w:val="24"/>
-        </w:rPr>
-        <w:tab/>
-        <w:t>Chapter 6</w:t>
-      </w:r>
-    </w:p>
-    <w:p>
-      <w:pPr>
-        <w:rPr>
-          <w:sz w:val="24"/>
-        </w:rPr>
-      </w:pPr>
-      <w:r>
-        <w:rPr>
-          <w:sz w:val="24"/>
-        </w:rPr>
-        <w:tab/>
-      </w:r>
-      <w:r>
-        <w:rPr>
-          <w:sz w:val="24"/>
-        </w:rPr>
-        <w:tab/>
-      </w:r>
-    </w:p>
-    <w:p>
-      <w:pPr>
-        <w:rPr>
-          <w:sz w:val="24"/>
-        </w:rPr>
-      </w:pPr>
-      <w:r>
-        <w:rPr>
-          <w:sz w:val="24"/>
-        </w:rPr>
-        <w:tab/>
-      </w:r>
-      <w:r>
-        <w:rPr>
-          <w:sz w:val="24"/>
-        </w:rPr>
-        <w:tab/>
-      </w:r>
-      <w:r>
-        <w:rPr>
-          <w:sz w:val="24"/>
-        </w:rPr>
-        <w:t xml:space="preserve">Yaghmaie, F.  (2003).  Content validity and its estimation.  </w:t>
+          <w:bCs/>
+          <w:sz w:val="24"/>
+        </w:rPr>
+        <w:t>Mixed-mode Data Collection</w:t>
+      </w:r>
+      <w:r>
+        <w:rPr>
+          <w:bCs/>
+          <w:sz w:val="24"/>
+        </w:rPr>
+        <w:t xml:space="preserve"> and Its Application</w:t>
+      </w:r>
+    </w:p>
+    <w:p>
+      <w:pPr>
+        <w:rPr>
+          <w:bCs/>
+          <w:sz w:val="24"/>
+        </w:rPr>
+      </w:pPr>
+    </w:p>
+    <w:p>
+      <w:pPr>
+        <w:rPr>
+          <w:b/>
+          <w:sz w:val="24"/>
+        </w:rPr>
+      </w:pPr>
+      <w:r>
+        <w:rPr>
+          <w:bCs/>
+          <w:sz w:val="24"/>
+        </w:rPr>
+        <w:tab/>
+      </w:r>
+      <w:r>
+        <w:rPr>
+          <w:bCs/>
+          <w:sz w:val="24"/>
+        </w:rPr>
+        <w:tab/>
+      </w:r>
+      <w:r>
+        <w:rPr>
+          <w:bCs/>
+          <w:sz w:val="24"/>
+        </w:rPr>
+        <w:tab/>
+        <w:t xml:space="preserve">        Guest Speaker(s): TBA</w:t>
+      </w:r>
+    </w:p>
+    <w:p>
+      <w:pPr>
+        <w:rPr>
+          <w:bCs/>
+          <w:sz w:val="24"/>
+        </w:rPr>
+      </w:pPr>
+    </w:p>
+    <w:p>
+      <w:pPr>
+        <w:rPr>
+          <w:sz w:val="24"/>
+        </w:rPr>
+      </w:pPr>
+      <w:r>
+        <w:rPr>
+          <w:b/>
+          <w:sz w:val="24"/>
+        </w:rPr>
+        <w:tab/>
+      </w:r>
+      <w:r>
+        <w:rPr>
+          <w:b/>
+          <w:sz w:val="24"/>
+        </w:rPr>
+        <w:tab/>
+      </w:r>
+      <w:r>
+        <w:rPr>
+          <w:sz w:val="24"/>
+        </w:rPr>
+        <w:t>Chapter</w:t>
+      </w:r>
+      <w:r>
+        <w:rPr>
+          <w:sz w:val="24"/>
+        </w:rPr>
+        <w:t xml:space="preserve"> </w:t>
+      </w:r>
+      <w:r>
+        <w:rPr>
+          <w:sz w:val="24"/>
+        </w:rPr>
+        <w:t>7</w:t>
+      </w:r>
+    </w:p>
+    <w:p>
+      <w:pPr>
+        <w:rPr>
+          <w:sz w:val="24"/>
+        </w:rPr>
+      </w:pPr>
+    </w:p>
+    <w:p>
+      <w:pPr>
+        <w:ind w:left="720" w:firstLine="720"/>
+        <w:rPr>
+          <w:sz w:val="24"/>
+        </w:rPr>
+      </w:pPr>
+      <w:proofErr w:type="spellStart"/>
+      <w:r>
+        <w:rPr>
+          <w:sz w:val="24"/>
+        </w:rPr>
+        <w:t>Burhmester</w:t>
+      </w:r>
+      <w:proofErr w:type="spellEnd"/>
+      <w:r>
+        <w:rPr>
+          <w:sz w:val="24"/>
+        </w:rPr>
+        <w:t xml:space="preserve">, M., Kwang, T., &amp; Gosling, S. D.  (2011).  Amazon’s Mechanical Turk: </w:t>
+      </w:r>
+    </w:p>
+    <w:p>
+      <w:pPr>
+        <w:rPr>
+          <w:sz w:val="24"/>
+          <w:lang w:val="fr-FR"/>
+        </w:rPr>
+      </w:pPr>
+      <w:r>
+        <w:rPr>
+          <w:sz w:val="24"/>
+        </w:rPr>
+        <w:tab/>
+      </w:r>
+      <w:r>
+        <w:rPr>
+          <w:sz w:val="24"/>
+        </w:rPr>
+        <w:tab/>
+        <w:t xml:space="preserve">A New Source of Inexpensive, Yet High-Quality Data?  </w:t>
       </w:r>
       <w:r>
         <w:rPr>
           <w:i/>
           <w:sz w:val="24"/>
-        </w:rPr>
-        <w:t xml:space="preserve">Journal of Medical </w:t>
-      </w:r>
-    </w:p>
-    <w:p>
-      <w:pPr>
-        <w:rPr>
-          <w:sz w:val="24"/>
-        </w:rPr>
-      </w:pPr>
-      <w:r>
-        <w:rPr>
-          <w:sz w:val="24"/>
-        </w:rPr>
-        <w:t xml:space="preserve">                        </w:t>
-      </w:r>
+          <w:lang w:val="fr-FR"/>
+        </w:rPr>
+        <w:t xml:space="preserve">Perspectives on </w:t>
+      </w:r>
+    </w:p>
+    <w:p>
+      <w:pPr>
+        <w:rPr>
+          <w:sz w:val="24"/>
+          <w:lang w:val="fr-FR"/>
+        </w:rPr>
+      </w:pPr>
+      <w:r>
+        <w:rPr>
+          <w:sz w:val="24"/>
+          <w:lang w:val="fr-FR"/>
+        </w:rPr>
+        <w:tab/>
+      </w:r>
+      <w:r>
+        <w:rPr>
+          <w:sz w:val="24"/>
+          <w:lang w:val="fr-FR"/>
+        </w:rPr>
+        <w:tab/>
+      </w:r>
+      <w:proofErr w:type="spellStart"/>
       <w:r>
         <w:rPr>
           <w:i/>
           <w:sz w:val="24"/>
-        </w:rPr>
-        <w:t>Education</w:t>
-      </w:r>
-      <w:r>
-        <w:rPr>
-          <w:sz w:val="24"/>
-        </w:rPr>
-        <w:t xml:space="preserve">, </w:t>
-      </w:r>
+          <w:lang w:val="fr-FR"/>
+        </w:rPr>
+        <w:t>Psychological</w:t>
+      </w:r>
+      <w:proofErr w:type="spellEnd"/>
       <w:r>
         <w:rPr>
           <w:i/>
           <w:sz w:val="24"/>
-        </w:rPr>
-        <w:t>3</w:t>
-      </w:r>
-      <w:r>
-        <w:rPr>
-          <w:sz w:val="24"/>
-        </w:rPr>
-        <w:t>, 25-27.</w:t>
-      </w:r>
-    </w:p>
-    <w:p>
-      <w:pPr>
-        <w:rPr>
-          <w:sz w:val="24"/>
-        </w:rPr>
-      </w:pPr>
-    </w:p>
-    <w:p>
-      <w:pPr>
-        <w:rPr>
-          <w:sz w:val="24"/>
-        </w:rPr>
-      </w:pPr>
-      <w:r>
-        <w:rPr>
-          <w:sz w:val="24"/>
-        </w:rPr>
-        <w:t>Week 4</w:t>
-      </w:r>
-      <w:r>
-        <w:rPr>
-          <w:sz w:val="24"/>
-        </w:rPr>
-        <w:tab/>
-        <w:t>September 17</w:t>
-      </w:r>
-      <w:r>
-        <w:rPr>
-          <w:sz w:val="24"/>
-        </w:rPr>
-        <w:t xml:space="preserve">: </w:t>
-      </w:r>
-      <w:r>
-        <w:rPr>
-          <w:sz w:val="24"/>
-        </w:rPr>
-        <w:t>Discussions on</w:t>
-      </w:r>
-      <w:r>
-        <w:rPr>
-          <w:sz w:val="24"/>
-        </w:rPr>
-        <w:t xml:space="preserve"> the Project Design and Instruments </w:t>
-      </w:r>
-      <w:r>
-        <w:rPr>
-          <w:sz w:val="24"/>
-        </w:rPr>
-        <w:t>(</w:t>
-      </w:r>
-      <w:r>
-        <w:rPr>
-          <w:sz w:val="24"/>
-        </w:rPr>
-        <w:t>Continued</w:t>
-      </w:r>
-      <w:r>
-        <w:rPr>
-          <w:sz w:val="24"/>
-        </w:rPr>
-        <w:t>)</w:t>
-      </w:r>
-    </w:p>
-    <w:p>
-      <w:pPr>
-        <w:rPr>
-          <w:sz w:val="24"/>
-        </w:rPr>
-      </w:pPr>
-      <w:r>
-        <w:rPr>
-          <w:sz w:val="24"/>
-        </w:rPr>
-        <w:tab/>
-      </w:r>
-      <w:r>
-        <w:rPr>
-          <w:sz w:val="24"/>
-        </w:rPr>
-        <w:tab/>
-      </w:r>
-      <w:r>
-        <w:rPr>
-          <w:sz w:val="24"/>
-        </w:rPr>
-        <w:tab/>
-      </w:r>
-      <w:r>
-        <w:rPr>
-          <w:sz w:val="24"/>
-        </w:rPr>
-        <w:tab/>
-        <w:t>Protection of Human Subjects in Survey Design</w:t>
-      </w:r>
-    </w:p>
-    <w:p>
-      <w:pPr>
-        <w:rPr>
-          <w:sz w:val="24"/>
-        </w:rPr>
-      </w:pPr>
-    </w:p>
-    <w:p>
-      <w:pPr>
-        <w:rPr>
-          <w:sz w:val="24"/>
-        </w:rPr>
-      </w:pPr>
-      <w:r>
-        <w:rPr>
-          <w:sz w:val="24"/>
-        </w:rPr>
-        <w:tab/>
-      </w:r>
-      <w:r>
-        <w:rPr>
-          <w:sz w:val="24"/>
-        </w:rPr>
-        <w:tab/>
-      </w:r>
-      <w:r>
-        <w:rPr>
-          <w:sz w:val="24"/>
-          <w:highlight w:val="yellow"/>
-        </w:rPr>
-        <w:t>Guest Speaker from SLU IRB Office</w:t>
-      </w:r>
-      <w:r>
-        <w:rPr>
-          <w:sz w:val="24"/>
-          <w:highlight w:val="yellow"/>
-        </w:rPr>
-        <w:t>: Rachel Millinger</w:t>
-      </w:r>
-    </w:p>
-    <w:p>
-      <w:pPr>
-        <w:rPr>
-          <w:sz w:val="24"/>
-        </w:rPr>
-      </w:pPr>
-    </w:p>
-    <w:p>
-      <w:pPr>
-        <w:ind w:left="1440"/>
-        <w:rPr>
-          <w:b/>
-          <w:sz w:val="24"/>
-          <w:u w:val="single"/>
-        </w:rPr>
-      </w:pPr>
-      <w:r>
-        <w:rPr>
-          <w:b/>
-          <w:sz w:val="24"/>
-        </w:rPr>
-        <w:t>Assignment 1, Draft of Project Proposal and Survey Questionnaire, is due.</w:t>
-      </w:r>
-    </w:p>
-    <w:p>
-      <w:pPr>
-        <w:rPr>
-          <w:sz w:val="24"/>
-        </w:rPr>
-      </w:pPr>
-    </w:p>
-    <w:p>
-      <w:pPr>
-        <w:rPr>
-          <w:sz w:val="24"/>
-        </w:rPr>
-      </w:pPr>
-    </w:p>
-    <w:p>
-      <w:pPr>
-        <w:rPr>
-          <w:sz w:val="24"/>
-        </w:rPr>
-      </w:pPr>
-      <w:r>
-        <w:rPr>
-          <w:sz w:val="24"/>
-        </w:rPr>
-        <w:t>Week 5</w:t>
-      </w:r>
-      <w:r>
-        <w:rPr>
-          <w:sz w:val="24"/>
-        </w:rPr>
-        <w:t xml:space="preserve"> </w:t>
-      </w:r>
-      <w:r>
-        <w:rPr>
-          <w:sz w:val="24"/>
-        </w:rPr>
-        <w:tab/>
-      </w:r>
-      <w:r>
-        <w:rPr>
-          <w:sz w:val="24"/>
-        </w:rPr>
-        <w:t>September 24</w:t>
-      </w:r>
-      <w:r>
-        <w:rPr>
-          <w:sz w:val="24"/>
-        </w:rPr>
-        <w:t xml:space="preserve">: </w:t>
-      </w:r>
-      <w:r>
-        <w:rPr>
-          <w:sz w:val="24"/>
-        </w:rPr>
-        <w:t xml:space="preserve">Sampling Theories in </w:t>
-      </w:r>
-      <w:r>
-        <w:rPr>
-          <w:sz w:val="24"/>
-        </w:rPr>
-        <w:t>Survey</w:t>
-      </w:r>
-      <w:r>
-        <w:rPr>
-          <w:sz w:val="24"/>
-        </w:rPr>
-        <w:t xml:space="preserve"> Methods</w:t>
-      </w:r>
-    </w:p>
-    <w:p>
-      <w:pPr>
-        <w:rPr>
-          <w:sz w:val="24"/>
-        </w:rPr>
-      </w:pPr>
-      <w:r>
-        <w:rPr>
-          <w:sz w:val="24"/>
-        </w:rPr>
-        <w:t xml:space="preserve">                </w:t>
-      </w:r>
-      <w:r>
-        <w:rPr>
-          <w:sz w:val="24"/>
-        </w:rPr>
-        <w:t xml:space="preserve">                        </w:t>
-      </w:r>
-      <w:r>
-        <w:rPr>
-          <w:sz w:val="24"/>
-        </w:rPr>
-        <w:t xml:space="preserve"> </w:t>
-      </w:r>
-      <w:r>
-        <w:rPr>
-          <w:sz w:val="24"/>
-        </w:rPr>
-        <w:t xml:space="preserve"> </w:t>
-      </w:r>
-      <w:r>
-        <w:rPr>
-          <w:sz w:val="24"/>
-        </w:rPr>
-        <w:t xml:space="preserve">Calculation of </w:t>
-      </w:r>
-      <w:r>
-        <w:rPr>
-          <w:sz w:val="24"/>
-        </w:rPr>
-        <w:t>Sample size</w:t>
-      </w:r>
-      <w:r>
-        <w:rPr>
-          <w:sz w:val="24"/>
-        </w:rPr>
-        <w:t xml:space="preserve"> </w:t>
-      </w:r>
-    </w:p>
-    <w:p>
-      <w:pPr>
-        <w:rPr>
-          <w:sz w:val="24"/>
-        </w:rPr>
-      </w:pPr>
-      <w:r>
-        <w:rPr>
-          <w:sz w:val="24"/>
-        </w:rPr>
-        <w:t xml:space="preserve">             </w:t>
-      </w:r>
-      <w:r>
-        <w:rPr>
-          <w:sz w:val="24"/>
-        </w:rPr>
-        <w:t xml:space="preserve">                            </w:t>
-      </w:r>
-      <w:r>
-        <w:rPr>
-          <w:sz w:val="24"/>
-        </w:rPr>
-        <w:t xml:space="preserve"> </w:t>
-      </w:r>
-      <w:r>
-        <w:rPr>
-          <w:sz w:val="24"/>
-        </w:rPr>
-        <w:t>Power Analysis</w:t>
-      </w:r>
-      <w:r>
-        <w:rPr>
-          <w:sz w:val="24"/>
-        </w:rPr>
-        <w:t xml:space="preserve"> and Effect Size</w:t>
-      </w:r>
-    </w:p>
-    <w:p>
-      <w:pPr>
-        <w:rPr>
-          <w:sz w:val="24"/>
-        </w:rPr>
-      </w:pPr>
-    </w:p>
-    <w:p>
-      <w:pPr>
-        <w:rPr>
-          <w:sz w:val="24"/>
-        </w:rPr>
-      </w:pPr>
-      <w:r>
-        <w:rPr>
-          <w:sz w:val="24"/>
-        </w:rPr>
-        <w:tab/>
-      </w:r>
-      <w:r>
-        <w:rPr>
-          <w:sz w:val="24"/>
-        </w:rPr>
-        <w:tab/>
-        <w:t>Chapter 3 &amp; 9</w:t>
-      </w:r>
-    </w:p>
-    <w:p>
-      <w:pPr>
-        <w:rPr>
-          <w:b/>
-          <w:sz w:val="24"/>
-        </w:rPr>
-      </w:pPr>
-    </w:p>
-    <w:p>
-      <w:pPr>
-        <w:rPr>
-          <w:b/>
-          <w:sz w:val="24"/>
-        </w:rPr>
-      </w:pPr>
-    </w:p>
-    <w:p>
-      <w:pPr>
-        <w:rPr>
-          <w:sz w:val="24"/>
-        </w:rPr>
-      </w:pPr>
-      <w:r>
-        <w:rPr>
-          <w:b/>
-          <w:sz w:val="24"/>
-        </w:rPr>
-        <w:t>PART II</w:t>
-      </w:r>
-      <w:r>
-        <w:rPr>
-          <w:b/>
-          <w:sz w:val="24"/>
-        </w:rPr>
-        <w:tab/>
-        <w:t>PREPARATION FOR DATA COLLECTION</w:t>
-      </w:r>
-    </w:p>
-    <w:p>
-      <w:pPr>
-        <w:rPr>
-          <w:b/>
-          <w:sz w:val="24"/>
-        </w:rPr>
-      </w:pPr>
-    </w:p>
-    <w:p>
-      <w:pPr>
-        <w:rPr>
-          <w:sz w:val="24"/>
-        </w:rPr>
-      </w:pPr>
-      <w:r>
-        <w:rPr>
-          <w:sz w:val="24"/>
-        </w:rPr>
-        <w:t>Wee</w:t>
-      </w:r>
-      <w:r>
-        <w:rPr>
-          <w:sz w:val="24"/>
-        </w:rPr>
-        <w:t>k 6</w:t>
-      </w:r>
-      <w:r>
-        <w:rPr>
-          <w:sz w:val="24"/>
-        </w:rPr>
-        <w:tab/>
-        <w:t xml:space="preserve">October </w:t>
-      </w:r>
-      <w:r>
-        <w:rPr>
-          <w:sz w:val="24"/>
-        </w:rPr>
-        <w:t>1</w:t>
-      </w:r>
-      <w:r>
-        <w:rPr>
-          <w:sz w:val="24"/>
-        </w:rPr>
-        <w:t xml:space="preserve">: </w:t>
-      </w:r>
-      <w:r>
-        <w:rPr>
-          <w:sz w:val="24"/>
-        </w:rPr>
-        <w:t>IRB Protocol Preparation</w:t>
-      </w:r>
-      <w:r>
-        <w:rPr>
-          <w:sz w:val="24"/>
-        </w:rPr>
-        <w:t xml:space="preserve"> and Peer-Review</w:t>
-      </w:r>
-    </w:p>
-    <w:p>
-      <w:pPr>
-        <w:rPr>
-          <w:sz w:val="24"/>
-        </w:rPr>
-      </w:pPr>
-      <w:r>
-        <w:rPr>
-          <w:sz w:val="24"/>
-        </w:rPr>
-        <w:t xml:space="preserve">             </w:t>
-      </w:r>
-      <w:r>
-        <w:rPr>
-          <w:sz w:val="24"/>
-        </w:rPr>
-        <w:t xml:space="preserve">                             </w:t>
-      </w:r>
-      <w:r>
-        <w:rPr>
-          <w:sz w:val="24"/>
-        </w:rPr>
-        <w:t>IRB Protocol Submission</w:t>
-      </w:r>
-      <w:r>
-        <w:rPr>
-          <w:sz w:val="24"/>
-        </w:rPr>
-        <w:t xml:space="preserve"> </w:t>
-      </w:r>
-    </w:p>
-    <w:p>
-      <w:pPr>
-        <w:rPr>
-          <w:sz w:val="24"/>
-        </w:rPr>
-      </w:pPr>
-      <w:r>
-        <w:rPr>
-          <w:sz w:val="24"/>
-        </w:rPr>
-        <w:t xml:space="preserve">                </w:t>
-      </w:r>
-      <w:r>
-        <w:rPr>
-          <w:sz w:val="24"/>
-        </w:rPr>
-        <w:t xml:space="preserve">                          </w:t>
-      </w:r>
-    </w:p>
-    <w:p>
-      <w:pPr>
-        <w:ind w:left="720" w:firstLine="720"/>
-        <w:rPr>
-          <w:sz w:val="24"/>
-        </w:rPr>
-      </w:pPr>
-      <w:r>
-        <w:rPr>
-          <w:b/>
-          <w:sz w:val="24"/>
-        </w:rPr>
-        <w:t>Assignment 2, IRB Protocol of the Project, is due.</w:t>
-      </w:r>
-      <w:r>
-        <w:rPr>
-          <w:b/>
-          <w:sz w:val="24"/>
-        </w:rPr>
-        <w:t xml:space="preserve">  </w:t>
-      </w:r>
-    </w:p>
-    <w:p>
-      <w:pPr>
-        <w:rPr>
-          <w:sz w:val="24"/>
-        </w:rPr>
-      </w:pPr>
-      <w:r>
-        <w:rPr>
-          <w:sz w:val="24"/>
-        </w:rPr>
-        <w:tab/>
-      </w:r>
-    </w:p>
-    <w:p>
-      <w:pPr>
-        <w:rPr>
-          <w:sz w:val="24"/>
-        </w:rPr>
-      </w:pPr>
-      <w:r>
-        <w:rPr>
-          <w:sz w:val="24"/>
-        </w:rPr>
-        <w:tab/>
-      </w:r>
-    </w:p>
-    <w:p>
-      <w:pPr>
-        <w:rPr>
-          <w:sz w:val="24"/>
-        </w:rPr>
-      </w:pPr>
-      <w:r>
-        <w:rPr>
-          <w:sz w:val="24"/>
-        </w:rPr>
-        <w:t>Week 7</w:t>
-      </w:r>
-      <w:r>
-        <w:rPr>
-          <w:sz w:val="24"/>
-        </w:rPr>
-        <w:t xml:space="preserve"> </w:t>
-      </w:r>
-      <w:r>
-        <w:rPr>
-          <w:sz w:val="24"/>
-        </w:rPr>
-        <w:tab/>
-        <w:t xml:space="preserve">October </w:t>
-      </w:r>
-      <w:r>
-        <w:rPr>
-          <w:sz w:val="24"/>
-        </w:rPr>
-        <w:t>8</w:t>
-      </w:r>
-      <w:r>
-        <w:rPr>
-          <w:sz w:val="24"/>
-        </w:rPr>
-        <w:t>:</w:t>
-      </w:r>
-      <w:r>
-        <w:rPr>
-          <w:sz w:val="24"/>
-        </w:rPr>
-        <w:t xml:space="preserve"> </w:t>
-      </w:r>
-      <w:r>
-        <w:rPr>
-          <w:sz w:val="24"/>
-        </w:rPr>
-        <w:t>Cross-Cultural Issues in Conducting Survey</w:t>
-      </w:r>
-    </w:p>
-    <w:p>
-      <w:pPr>
-        <w:rPr>
-          <w:sz w:val="24"/>
-        </w:rPr>
-      </w:pPr>
-      <w:r>
-        <w:rPr>
-          <w:sz w:val="24"/>
-        </w:rPr>
-        <w:t xml:space="preserve">                 </w:t>
-      </w:r>
-      <w:r>
-        <w:rPr>
-          <w:sz w:val="24"/>
-        </w:rPr>
-        <w:t xml:space="preserve">                         </w:t>
-      </w:r>
-      <w:r>
-        <w:rPr>
-          <w:sz w:val="24"/>
-        </w:rPr>
-        <w:t xml:space="preserve">  </w:t>
-      </w:r>
-      <w:r>
-        <w:rPr>
-          <w:sz w:val="24"/>
-        </w:rPr>
-        <w:t xml:space="preserve">Types of Questions and </w:t>
-      </w:r>
-      <w:r>
-        <w:rPr>
-          <w:sz w:val="24"/>
-        </w:rPr>
-        <w:t xml:space="preserve">Methods of </w:t>
-      </w:r>
-      <w:r>
-        <w:rPr>
-          <w:sz w:val="24"/>
-        </w:rPr>
-        <w:t>Administering Questionnaire</w:t>
-      </w:r>
-    </w:p>
-    <w:p>
-      <w:pPr>
-        <w:rPr>
-          <w:bCs/>
-          <w:sz w:val="24"/>
-        </w:rPr>
-      </w:pPr>
-      <w:r>
-        <w:rPr>
-          <w:b/>
-          <w:sz w:val="24"/>
-        </w:rPr>
-        <w:t xml:space="preserve">                                        </w:t>
-      </w:r>
-      <w:r>
-        <w:rPr>
-          <w:b/>
-          <w:sz w:val="24"/>
-        </w:rPr>
-        <w:t xml:space="preserve"> </w:t>
-      </w:r>
-      <w:r>
-        <w:rPr>
-          <w:b/>
-          <w:sz w:val="24"/>
-        </w:rPr>
-        <w:t xml:space="preserve"> </w:t>
-      </w:r>
-      <w:r>
-        <w:rPr>
-          <w:b/>
-          <w:sz w:val="24"/>
-        </w:rPr>
-        <w:t xml:space="preserve">  </w:t>
-      </w:r>
-      <w:r>
-        <w:rPr>
-          <w:bCs/>
-          <w:sz w:val="24"/>
-        </w:rPr>
-        <w:t>Mixed-mode Data Collection</w:t>
-      </w:r>
-      <w:r>
-        <w:rPr>
-          <w:bCs/>
-          <w:sz w:val="24"/>
-        </w:rPr>
-        <w:t xml:space="preserve"> and Its Application</w:t>
-      </w:r>
-    </w:p>
-    <w:p>
-      <w:pPr>
-        <w:rPr>
-          <w:bCs/>
-          <w:sz w:val="24"/>
-        </w:rPr>
-      </w:pPr>
-    </w:p>
-    <w:p>
-      <w:pPr>
-        <w:rPr>
-          <w:b/>
-          <w:sz w:val="24"/>
-        </w:rPr>
-      </w:pPr>
-      <w:r>
-        <w:rPr>
-          <w:bCs/>
-          <w:sz w:val="24"/>
-        </w:rPr>
-        <w:tab/>
-      </w:r>
-      <w:r>
-        <w:rPr>
-          <w:bCs/>
-          <w:sz w:val="24"/>
-        </w:rPr>
-        <w:tab/>
-      </w:r>
-      <w:r>
-        <w:rPr>
-          <w:bCs/>
-          <w:sz w:val="24"/>
-        </w:rPr>
-        <w:tab/>
-        <w:t xml:space="preserve">        Guest Speaker(s): TBA</w:t>
-      </w:r>
-    </w:p>
-    <w:p>
-      <w:pPr>
-        <w:rPr>
-          <w:bCs/>
-          <w:sz w:val="24"/>
-        </w:rPr>
-      </w:pPr>
-    </w:p>
-    <w:p>
-      <w:pPr>
-        <w:rPr>
-          <w:sz w:val="24"/>
-        </w:rPr>
-      </w:pPr>
-      <w:r>
-        <w:rPr>
-          <w:b/>
-          <w:sz w:val="24"/>
-        </w:rPr>
-        <w:tab/>
-      </w:r>
-      <w:r>
-        <w:rPr>
-          <w:b/>
-          <w:sz w:val="24"/>
-        </w:rPr>
-        <w:tab/>
-      </w:r>
-      <w:r>
-        <w:rPr>
-          <w:sz w:val="24"/>
-        </w:rPr>
-        <w:t>Chapter</w:t>
-      </w:r>
-      <w:r>
-        <w:rPr>
-          <w:sz w:val="24"/>
-        </w:rPr>
-        <w:t xml:space="preserve"> </w:t>
-      </w:r>
-      <w:r>
-        <w:rPr>
-          <w:sz w:val="24"/>
-        </w:rPr>
-        <w:t>7</w:t>
-      </w:r>
-    </w:p>
-    <w:p>
-      <w:pPr>
-        <w:rPr>
-          <w:sz w:val="24"/>
-        </w:rPr>
-      </w:pPr>
-    </w:p>
-    <w:p>
-      <w:pPr>
-        <w:ind w:left="720" w:firstLine="720"/>
-        <w:rPr>
-          <w:sz w:val="24"/>
-        </w:rPr>
-      </w:pPr>
-      <w:r>
-        <w:rPr>
-          <w:sz w:val="24"/>
-        </w:rPr>
-        <w:t xml:space="preserve">Burhmester, M., Kwang, T., &amp; Gosling, S. D.  (2011).  Amazon’s Mechanical Turk: </w:t>
-      </w:r>
-    </w:p>
-    <w:p>
-      <w:pPr>
-        <w:rPr>
-          <w:sz w:val="24"/>
           <w:lang w:val="fr-FR"/>
         </w:rPr>
-      </w:pPr>
-      <w:r>
-        <w:rPr>
-          <w:sz w:val="24"/>
-        </w:rPr>
-        <w:tab/>
-      </w:r>
-      <w:r>
-        <w:rPr>
-          <w:sz w:val="24"/>
-        </w:rPr>
-        <w:tab/>
-        <w:t xml:space="preserve">A New Source of Inexpensive, Yet High-Quality Data?  </w:t>
-      </w:r>
-      <w:r>
-        <w:rPr>
-          <w:i/>
-          <w:sz w:val="24"/>
-          <w:lang w:val="fr-FR"/>
-        </w:rPr>
-        <w:t xml:space="preserve">Perspectives on </w:t>
-      </w:r>
-    </w:p>
-    <w:p>
-      <w:pPr>
-        <w:rPr>
-          <w:sz w:val="24"/>
-          <w:lang w:val="fr-FR"/>
-        </w:rPr>
-      </w:pPr>
-      <w:r>
-        <w:rPr>
-          <w:sz w:val="24"/>
-          <w:lang w:val="fr-FR"/>
-        </w:rPr>
-        <w:tab/>
-      </w:r>
-      <w:r>
-        <w:rPr>
-          <w:sz w:val="24"/>
-          <w:lang w:val="fr-FR"/>
-        </w:rPr>
-        <w:tab/>
-      </w:r>
-      <w:r>
-        <w:rPr>
-          <w:i/>
-          <w:sz w:val="24"/>
-          <w:lang w:val="fr-FR"/>
-        </w:rPr>
-        <w:t>Psychological Science</w:t>
+        <w:t xml:space="preserve"> Science</w:t>
       </w:r>
       <w:r>
         <w:rPr>
@@ -3631,13 +3909,41 @@
           <w:lang w:eastAsia="en-US"/>
         </w:rPr>
       </w:pPr>
+      <w:proofErr w:type="spellStart"/>
       <w:r>
         <w:rPr>
           <w:sz w:val="22"/>
           <w:szCs w:val="22"/>
           <w:lang w:val="fr-FR" w:eastAsia="en-US"/>
         </w:rPr>
-        <w:t xml:space="preserve">Matsuo, H., Tomazic, T., &amp; McIntyre, K. (2007). </w:t>
+        <w:t>Matsuo</w:t>
+      </w:r>
+      <w:proofErr w:type="spellEnd"/>
+      <w:r>
+        <w:rPr>
+          <w:sz w:val="22"/>
+          <w:szCs w:val="22"/>
+          <w:lang w:val="fr-FR" w:eastAsia="en-US"/>
+        </w:rPr>
+        <w:t xml:space="preserve">, H., </w:t>
+      </w:r>
+      <w:proofErr w:type="spellStart"/>
+      <w:r>
+        <w:rPr>
+          <w:sz w:val="22"/>
+          <w:szCs w:val="22"/>
+          <w:lang w:val="fr-FR" w:eastAsia="en-US"/>
+        </w:rPr>
+        <w:t>Tomazic</w:t>
+      </w:r>
+      <w:proofErr w:type="spellEnd"/>
+      <w:r>
+        <w:rPr>
+          <w:sz w:val="22"/>
+          <w:szCs w:val="22"/>
+          <w:lang w:val="fr-FR" w:eastAsia="en-US"/>
+        </w:rPr>
+        <w:t xml:space="preserve">, T., &amp; McIntyre, K. (2007). </w:t>
       </w:r>
       <w:r>
         <w:rPr>
@@ -4244,26 +4550,45 @@
           <w:szCs w:val="24"/>
         </w:rPr>
       </w:pPr>
+      <w:proofErr w:type="spellStart"/>
       <w:r>
         <w:rPr>
           <w:sz w:val="24"/>
           <w:szCs w:val="24"/>
         </w:rPr>
-        <w:t xml:space="preserve">Maletta, H.  (2007).  WEIGHTING.  </w:t>
-      </w:r>
+        <w:t>Maletta</w:t>
+      </w:r>
+      <w:proofErr w:type="spellEnd"/>
+      <w:r>
+        <w:rPr>
+          <w:sz w:val="24"/>
+          <w:szCs w:val="24"/>
+        </w:rPr>
+        <w:t xml:space="preserve">, H.  (2007).  WEIGHTING.  </w:t>
+      </w:r>
+      <w:proofErr w:type="spellStart"/>
       <w:r>
         <w:rPr>
           <w:i/>
           <w:sz w:val="24"/>
           <w:szCs w:val="24"/>
         </w:rPr>
-        <w:t>Raynald’s SPSS Tools</w:t>
-      </w:r>
-      <w:r>
-        <w:rPr>
+        <w:t>Raynald’s</w:t>
+      </w:r>
+      <w:proofErr w:type="spellEnd"/>
+      <w:r>
+        <w:rPr>
+          <w:i/>
           <w:sz w:val="24"/>
           <w:szCs w:val="24"/>
         </w:rPr>
+        <w:t xml:space="preserve"> SPSS Tools</w:t>
+      </w:r>
+      <w:r>
+        <w:rPr>
+          <w:sz w:val="24"/>
+          <w:szCs w:val="24"/>
+        </w:rPr>
         <w:t>.  Retrieved from</w:t>
       </w:r>
     </w:p>
@@ -4304,7 +4629,23 @@
           <w:sz w:val="24"/>
           <w:szCs w:val="24"/>
         </w:rPr>
-        <w:t xml:space="preserve">Rothman, K. J., Gallacher, J. E. J., &amp; Hatch, E. E.  (2013).  Why representativeness </w:t>
+        <w:t xml:space="preserve">Rothman, K. J., </w:t>
+      </w:r>
+      <w:proofErr w:type="spellStart"/>
+      <w:r>
+        <w:rPr>
+          <w:sz w:val="24"/>
+          <w:szCs w:val="24"/>
+        </w:rPr>
+        <w:t>Gallacher</w:t>
+      </w:r>
+      <w:proofErr w:type="spellEnd"/>
+      <w:r>
+        <w:rPr>
+          <w:sz w:val="24"/>
+          <w:szCs w:val="24"/>
+        </w:rPr>
+        <w:t xml:space="preserve">, J. E. J., &amp; Hatch, E. E.  (2013).  Why representativeness </w:t>
       </w:r>
     </w:p>
     <w:p>
@@ -4802,13 +5143,23 @@
         <w:tab/>
         <w:t xml:space="preserve">Final Paper </w:t>
       </w:r>
+      <w:proofErr w:type="gramStart"/>
       <w:r>
         <w:rPr>
           <w:b/>
           <w:sz w:val="24"/>
           <w:highlight w:val="yellow"/>
         </w:rPr>
-        <w:t>Due:5:00pm, Friday</w:t>
+        <w:t>Due:5:00</w:t>
+      </w:r>
+      <w:proofErr w:type="gramEnd"/>
+      <w:r>
+        <w:rPr>
+          <w:b/>
+          <w:sz w:val="24"/>
+          <w:highlight w:val="yellow"/>
+        </w:rPr>
+        <w:t>pm, Friday</w:t>
       </w:r>
       <w:r>
         <w:rPr>
@@ -4909,7 +5260,27 @@
           <w:szCs w:val="22"/>
           <w:lang w:eastAsia="en-US"/>
         </w:rPr>
-        <w:t>Saint Louis University and its faculty are committed to supporting our students and seeking an environment that is free of bias, discrimination, and harassment. If you have encountered any form of sexual misconduct (e.g. sexual assault, sexual harassment, stalking, domestic or dating violence), we encourage you to report this to the University. If you speak with a faculty member about an incident of misconduct, that faculty member must notify SLU’s Title IX coordinator, Anna R. Kratky (DuBourg Hall, room 36;</w:t>
+        <w:t>Saint Louis University and its faculty are committed to supporting our students and seeking an environment that is free of bias, discrimination, and harassment. If you have encountered any form of sexual misconduct (e.g. sexual assault, sexual harassment, stalking, domestic or dating violence), we encourage you to report this to the University. If you speak with a faculty member about an incident of misconduct, that faculty member must notify SLU’s Title IX coordinator, Anna R. Kratky (</w:t>
+      </w:r>
+      <w:proofErr w:type="spellStart"/>
+      <w:r>
+        <w:rPr>
+          <w:rFonts w:ascii="Corbel" w:eastAsia="Calibri" w:hAnsi="Corbel"/>
+          <w:sz w:val="22"/>
+          <w:szCs w:val="22"/>
+          <w:lang w:eastAsia="en-US"/>
+        </w:rPr>
+        <w:t>DuBourg</w:t>
+      </w:r>
+      <w:proofErr w:type="spellEnd"/>
+      <w:r>
+        <w:rPr>
+          <w:rFonts w:ascii="Corbel" w:eastAsia="Calibri" w:hAnsi="Corbel"/>
+          <w:sz w:val="22"/>
+          <w:szCs w:val="22"/>
+          <w:lang w:eastAsia="en-US"/>
+        </w:rPr>
+        <w:t xml:space="preserve"> Hall, room 36;</w:t>
       </w:r>
       <w:hyperlink r:id="rId11" w:tgtFrame="_blank" w:history="1">
         <w:r>
@@ -4953,7 +5324,27 @@
           <w:szCs w:val="22"/>
           <w:lang w:eastAsia="en-US"/>
         </w:rPr>
-        <w:t>) and share the basic facts of your experience with her. The Title IX coordinator will then be available to assist you in understanding all of your options and in connecting you with all possible resources on and off campus.</w:t>
+        <w:t xml:space="preserve">) and share the basic facts of your experience with her. The Title IX coordinator will then be available to assist you in understanding </w:t>
+      </w:r>
+      <w:proofErr w:type="gramStart"/>
+      <w:r>
+        <w:rPr>
+          <w:rFonts w:ascii="Corbel" w:eastAsia="Calibri" w:hAnsi="Corbel"/>
+          <w:sz w:val="22"/>
+          <w:szCs w:val="22"/>
+          <w:lang w:eastAsia="en-US"/>
+        </w:rPr>
+        <w:t>all of</w:t>
+      </w:r>
+      <w:proofErr w:type="gramEnd"/>
+      <w:r>
+        <w:rPr>
+          <w:rFonts w:ascii="Corbel" w:eastAsia="Calibri" w:hAnsi="Corbel"/>
+          <w:sz w:val="22"/>
+          <w:szCs w:val="22"/>
+          <w:lang w:eastAsia="en-US"/>
+        </w:rPr>
+        <w:t xml:space="preserve"> your options and in connecting you with all possible resources on and off campus.</w:t>
       </w:r>
     </w:p>
     <w:p>
@@ -5498,7 +5889,27 @@
           <w:szCs w:val="22"/>
           <w:lang w:eastAsia="en-US"/>
         </w:rPr>
-        <w:t xml:space="preserve">In recognition that people learn in a variety of ways and that learning is influenced by multiple factors (e.g., prior experience, study skills, learning disability), resources to support student success are available on campus. The Student Success Center assists students with academic-related services and is located in the Busch Student Center (Suite, 331). Students can visit </w:t>
+        <w:t xml:space="preserve">In recognition that people learn in a variety of ways and that learning is influenced by multiple factors (e.g., prior experience, study skills, learning disability), resources to support student success are available on campus. The Student Success Center assists students with academic-related services and </w:t>
+      </w:r>
+      <w:proofErr w:type="gramStart"/>
+      <w:r>
+        <w:rPr>
+          <w:rFonts w:ascii="Corbel" w:eastAsia="Calibri" w:hAnsi="Corbel"/>
+          <w:sz w:val="22"/>
+          <w:szCs w:val="22"/>
+          <w:lang w:eastAsia="en-US"/>
+        </w:rPr>
+        <w:t>is located in</w:t>
+      </w:r>
+      <w:proofErr w:type="gramEnd"/>
+      <w:r>
+        <w:rPr>
+          <w:rFonts w:ascii="Corbel" w:eastAsia="Calibri" w:hAnsi="Corbel"/>
+          <w:sz w:val="22"/>
+          <w:szCs w:val="22"/>
+          <w:lang w:eastAsia="en-US"/>
+        </w:rPr>
+        <w:t xml:space="preserve"> the Busch Student Center (Suite, 331). Students can visit </w:t>
       </w:r>
       <w:hyperlink r:id="rId18" w:history="1">
         <w:r>
@@ -7273,7 +7684,7 @@
 </file>
 
 <file path=customXml/itemProps1.xml><?xml version="1.0" encoding="utf-8"?>
-<ds:datastoreItem xmlns:ds="http://schemas.openxmlformats.org/officeDocument/2006/customXml" ds:itemID="{034F75AC-5695-4A79-9063-A258B3EBB071}">
+<ds:datastoreItem xmlns:ds="http://schemas.openxmlformats.org/officeDocument/2006/customXml" ds:itemID="{455C8458-30F5-460F-B5BF-60DBE83FB807}">
   <ds:schemaRefs>
     <ds:schemaRef ds:uri="http://schemas.openxmlformats.org/officeDocument/2006/bibliography"/>
   </ds:schemaRefs>

</xml_diff>